<commit_message>
Update software requirement documenet
</commit_message>
<xml_diff>
--- a/software-requirement-document-template.docx
+++ b/software-requirement-document-template.docx
@@ -95,7 +95,7 @@
                           <pic:cNvPicPr/>
                         </pic:nvPicPr>
                         <pic:blipFill>
-                          <a:blip r:embed="rId10" cstate="print"/>
+                          <a:blip r:embed="rId11" cstate="print"/>
                           <a:stretch>
                             <a:fillRect/>
                           </a:stretch>
@@ -191,7 +191,7 @@
                   <o:lock v:ext="edit" aspectratio="t"/>
                 </v:shapetype>
                 <v:shape id="Image 9" o:spid="_x0000_s1028" type="#_x0000_t75" style="position:absolute;width:68706;height:3469;visibility:visible;mso-wrap-style:square" o:gfxdata="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">
-                  <v:imagedata r:id="rId11" o:title=""/>
+                  <v:imagedata r:id="rId12" o:title=""/>
                 </v:shape>
                 <v:shapetype id="_x0000_t202" coordsize="21600,21600" o:spt="202" path="m,l,21600r21600,l21600,xe">
                   <v:stroke joinstyle="miter"/>
@@ -280,7 +280,7 @@
                           <pic:cNvPicPr/>
                         </pic:nvPicPr>
                         <pic:blipFill>
-                          <a:blip r:embed="rId12" cstate="print"/>
+                          <a:blip r:embed="rId13" cstate="print"/>
                           <a:stretch>
                             <a:fillRect/>
                           </a:stretch>
@@ -354,7 +354,7 @@
             <w:pict>
               <v:group w14:anchorId="78477C7D" id="Group 11" o:spid="_x0000_s1030" style="position:absolute;left:0;text-align:left;margin-left:36pt;margin-top:564.75pt;width:541pt;height:27.35pt;z-index:15732224;mso-wrap-distance-left:0;mso-wrap-distance-right:0;mso-position-horizontal-relative:page;mso-position-vertical-relative:page" coordsize="68707,3473" o:gfxdata="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">
                 <v:shape id="Image 12" o:spid="_x0000_s1031" type="#_x0000_t75" style="position:absolute;width:68707;height:3469;visibility:visible;mso-wrap-style:square" o:gfxdata="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">
-                  <v:imagedata r:id="rId13" o:title=""/>
+                  <v:imagedata r:id="rId14" o:title=""/>
                 </v:shape>
                 <v:shape id="Textbox 13" o:spid="_x0000_s1032" type="#_x0000_t202" style="position:absolute;width:68707;height:3473;visibility:visible;mso-wrap-style:square;v-text-anchor:top" o:gfxdata="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" filled="f" stroked="f">
                   <v:textbox inset="0,0,0,0">
@@ -484,7 +484,7 @@
           </mc:Choice>
           <mc:Fallback>
             <w:pict>
-              <v:shape w14:anchorId="33B3937D" id="Graphic 14" o:spid="_x0000_s1026" style="position:absolute;margin-left:36pt;margin-top:29.25pt;width:541pt;height:.1pt;z-index:-15728640;visibility:visible;mso-wrap-style:square;mso-wrap-distance-left:0;mso-wrap-distance-top:0;mso-wrap-distance-right:0;mso-wrap-distance-bottom:0;mso-position-horizontal:absolute;mso-position-horizontal-relative:page;mso-position-vertical:absolute;mso-position-vertical-relative:text;v-text-anchor:top" coordsize="6870700,1270" o:gfxdata="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" path="m6870700,l,e" filled="f" strokecolor="#cfcaca" strokeweight="1pt">
+              <v:shape w14:anchorId="64CF8357" id="Graphic 14" o:spid="_x0000_s1026" style="position:absolute;margin-left:36pt;margin-top:29.25pt;width:541pt;height:.1pt;z-index:-15728640;visibility:visible;mso-wrap-style:square;mso-wrap-distance-left:0;mso-wrap-distance-top:0;mso-wrap-distance-right:0;mso-wrap-distance-bottom:0;mso-position-horizontal:absolute;mso-position-horizontal-relative:page;mso-position-vertical:absolute;mso-position-vertical-relative:text;v-text-anchor:top" coordsize="6870700,1270" o:gfxdata="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" path="m6870700,l,e" filled="f" strokecolor="#cfcaca" strokeweight="1pt">
                 <v:path arrowok="t"/>
                 <w10:wrap type="topAndBottom" anchorx="page"/>
               </v:shape>
@@ -519,14 +519,7 @@
           <w:color w:val="0D0E10"/>
           <w:w w:val="105"/>
         </w:rPr>
-        <w:t>name:</w:t>
-      </w:r>
-      <w:r>
-        <w:rPr>
-          <w:color w:val="0D0E10"/>
-          <w:w w:val="105"/>
-        </w:rPr>
-        <w:t xml:space="preserve"> </w:t>
+        <w:t xml:space="preserve">name: </w:t>
       </w:r>
       <w:r>
         <w:rPr>
@@ -638,7 +631,7 @@
           </mc:Choice>
           <mc:Fallback>
             <w:pict>
-              <v:shape w14:anchorId="4AE6812B" id="Graphic 15" o:spid="_x0000_s1026" style="position:absolute;margin-left:36pt;margin-top:-55.3pt;width:541pt;height:.1pt;z-index:15729664;visibility:visible;mso-wrap-style:square;mso-wrap-distance-left:0;mso-wrap-distance-top:0;mso-wrap-distance-right:0;mso-wrap-distance-bottom:0;mso-position-horizontal:absolute;mso-position-horizontal-relative:page;mso-position-vertical:absolute;mso-position-vertical-relative:text;v-text-anchor:top" coordsize="6870700,1270" o:gfxdata="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" path="m6870700,l,e" filled="f" strokecolor="#cfcaca" strokeweight="1pt">
+              <v:shape w14:anchorId="6C5717E0" id="Graphic 15" o:spid="_x0000_s1026" style="position:absolute;margin-left:36pt;margin-top:-55.3pt;width:541pt;height:.1pt;z-index:15729664;visibility:visible;mso-wrap-style:square;mso-wrap-distance-left:0;mso-wrap-distance-top:0;mso-wrap-distance-right:0;mso-wrap-distance-bottom:0;mso-position-horizontal:absolute;mso-position-horizontal-relative:page;mso-position-vertical:absolute;mso-position-vertical-relative:text;v-text-anchor:top" coordsize="6870700,1270" o:gfxdata="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" path="m6870700,l,e" filled="f" strokecolor="#cfcaca" strokeweight="1pt">
                 <v:path arrowok="t"/>
                 <w10:wrap anchorx="page"/>
               </v:shape>
@@ -717,7 +710,7 @@
           </mc:Choice>
           <mc:Fallback>
             <w:pict>
-              <v:shape w14:anchorId="1BB84721" id="Graphic 16" o:spid="_x0000_s1026" style="position:absolute;margin-left:36pt;margin-top:-30.05pt;width:541pt;height:.1pt;z-index:15730176;visibility:visible;mso-wrap-style:square;mso-wrap-distance-left:0;mso-wrap-distance-top:0;mso-wrap-distance-right:0;mso-wrap-distance-bottom:0;mso-position-horizontal:absolute;mso-position-horizontal-relative:page;mso-position-vertical:absolute;mso-position-vertical-relative:text;v-text-anchor:top" coordsize="6870700,1270" o:gfxdata="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" path="m6870700,l,e" filled="f" strokecolor="#cfcaca" strokeweight="1pt">
+              <v:shape w14:anchorId="0689B761" id="Graphic 16" o:spid="_x0000_s1026" style="position:absolute;margin-left:36pt;margin-top:-30.05pt;width:541pt;height:.1pt;z-index:15730176;visibility:visible;mso-wrap-style:square;mso-wrap-distance-left:0;mso-wrap-distance-top:0;mso-wrap-distance-right:0;mso-wrap-distance-bottom:0;mso-position-horizontal:absolute;mso-position-horizontal-relative:page;mso-position-vertical:absolute;mso-position-vertical-relative:text;v-text-anchor:top" coordsize="6870700,1270" o:gfxdata="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" path="m6870700,l,e" filled="f" strokecolor="#cfcaca" strokeweight="1pt">
                 <v:path arrowok="t"/>
                 <w10:wrap anchorx="page"/>
               </v:shape>
@@ -796,7 +789,7 @@
           </mc:Choice>
           <mc:Fallback>
             <w:pict>
-              <v:shape w14:anchorId="47A717B1" id="Graphic 17" o:spid="_x0000_s1026" style="position:absolute;margin-left:36pt;margin-top:-4.8pt;width:541pt;height:.1pt;z-index:15730688;visibility:visible;mso-wrap-style:square;mso-wrap-distance-left:0;mso-wrap-distance-top:0;mso-wrap-distance-right:0;mso-wrap-distance-bottom:0;mso-position-horizontal:absolute;mso-position-horizontal-relative:page;mso-position-vertical:absolute;mso-position-vertical-relative:text;v-text-anchor:top" coordsize="6870700,1270" o:gfxdata="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" path="m6870700,l,e" filled="f" strokecolor="#cfcaca" strokeweight="1pt">
+              <v:shape w14:anchorId="1FAFD5A9" id="Graphic 17" o:spid="_x0000_s1026" style="position:absolute;margin-left:36pt;margin-top:-4.8pt;width:541pt;height:.1pt;z-index:15730688;visibility:visible;mso-wrap-style:square;mso-wrap-distance-left:0;mso-wrap-distance-top:0;mso-wrap-distance-right:0;mso-wrap-distance-bottom:0;mso-position-horizontal:absolute;mso-position-horizontal-relative:page;mso-position-vertical:absolute;mso-position-vertical-relative:text;v-text-anchor:top" coordsize="6870700,1270" o:gfxdata="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" path="m6870700,l,e" filled="f" strokecolor="#cfcaca" strokeweight="1pt">
                 <v:path arrowok="t"/>
                 <w10:wrap anchorx="page"/>
               </v:shape>
@@ -892,7 +885,7 @@
                           <pic:cNvPicPr/>
                         </pic:nvPicPr>
                         <pic:blipFill>
-                          <a:blip r:embed="rId14" cstate="print"/>
+                          <a:blip r:embed="rId15" cstate="print"/>
                           <a:stretch>
                             <a:fillRect/>
                           </a:stretch>
@@ -970,7 +963,7 @@
                   <v:path arrowok="t"/>
                 </v:shape>
                 <v:shape id="Image 20" o:spid="_x0000_s1035" type="#_x0000_t75" style="position:absolute;width:68706;height:3469;visibility:visible;mso-wrap-style:square" o:gfxdata="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">
-                  <v:imagedata r:id="rId15" o:title=""/>
+                  <v:imagedata r:id="rId16" o:title=""/>
                 </v:shape>
                 <v:shape id="Textbox 21" o:spid="_x0000_s1036" type="#_x0000_t202" style="position:absolute;width:68707;height:3473;visibility:visible;mso-wrap-style:square;v-text-anchor:top" o:gfxdata="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" filled="f" stroked="f">
                   <v:textbox inset="0,0,0,0">
@@ -1110,7 +1103,7 @@
           </mc:Choice>
           <mc:Fallback>
             <w:pict>
-              <v:shape w14:anchorId="132362F5" id="Graphic 22" o:spid="_x0000_s1026" style="position:absolute;margin-left:36pt;margin-top:3.35pt;width:541pt;height:.1pt;z-index:-15728128;visibility:visible;mso-wrap-style:square;mso-wrap-distance-left:0;mso-wrap-distance-top:0;mso-wrap-distance-right:0;mso-wrap-distance-bottom:0;mso-position-horizontal:absolute;mso-position-horizontal-relative:page;mso-position-vertical:absolute;mso-position-vertical-relative:text;v-text-anchor:top" coordsize="6870700,1270" o:gfxdata="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" path="m6870700,l,e" filled="f" strokecolor="#cfcaca" strokeweight="1pt">
+              <v:shape w14:anchorId="7125D177" id="Graphic 22" o:spid="_x0000_s1026" style="position:absolute;margin-left:36pt;margin-top:3.35pt;width:541pt;height:.1pt;z-index:-15728128;visibility:visible;mso-wrap-style:square;mso-wrap-distance-left:0;mso-wrap-distance-top:0;mso-wrap-distance-right:0;mso-wrap-distance-bottom:0;mso-position-horizontal:absolute;mso-position-horizontal-relative:page;mso-position-vertical:absolute;mso-position-vertical-relative:text;v-text-anchor:top" coordsize="6870700,1270" o:gfxdata="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" path="m6870700,l,e" filled="f" strokecolor="#cfcaca" strokeweight="1pt">
                 <v:path arrowok="t"/>
                 <w10:wrap type="topAndBottom" anchorx="page"/>
               </v:shape>
@@ -2406,7 +2399,7 @@
           </mc:Choice>
           <mc:Fallback>
             <w:pict>
-              <v:shape w14:anchorId="533A434F" id="Graphic 23" o:spid="_x0000_s1026" style="position:absolute;margin-left:36pt;margin-top:1in;width:541pt;height:648.35pt;z-index:-16114176;visibility:visible;mso-wrap-style:square;mso-wrap-distance-left:0;mso-wrap-distance-top:0;mso-wrap-distance-right:0;mso-wrap-distance-bottom:0;mso-position-horizontal:absolute;mso-position-horizontal-relative:page;mso-position-vertical:absolute;mso-position-vertical-relative:page;v-text-anchor:top" coordsize="6870700,8234045" o:gfxdata="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" path="m6870700,l,,,8233562r6870700,l6870700,xe" fillcolor="#edebea" stroked="f">
+              <v:shape w14:anchorId="02990560" id="Graphic 23" o:spid="_x0000_s1026" style="position:absolute;margin-left:36pt;margin-top:1in;width:541pt;height:648.35pt;z-index:-16114176;visibility:visible;mso-wrap-style:square;mso-wrap-distance-left:0;mso-wrap-distance-top:0;mso-wrap-distance-right:0;mso-wrap-distance-bottom:0;mso-position-horizontal:absolute;mso-position-horizontal-relative:page;mso-position-vertical:absolute;mso-position-vertical-relative:page;v-text-anchor:top" coordsize="6870700,8234045" o:gfxdata="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" path="m6870700,l,,,8233562r6870700,l6870700,xe" fillcolor="#edebea" stroked="f">
                 <v:path arrowok="t"/>
                 <w10:wrap anchorx="page" anchory="page"/>
               </v:shape>
@@ -3588,7 +3581,7 @@
                           <pic:cNvPicPr/>
                         </pic:nvPicPr>
                         <pic:blipFill>
-                          <a:blip r:embed="rId16" cstate="print"/>
+                          <a:blip r:embed="rId17" cstate="print"/>
                           <a:stretch>
                             <a:fillRect/>
                           </a:stretch>
@@ -3609,7 +3602,7 @@
                           <pic:cNvPicPr/>
                         </pic:nvPicPr>
                         <pic:blipFill>
-                          <a:blip r:embed="rId17" cstate="print"/>
+                          <a:blip r:embed="rId18" cstate="print"/>
                           <a:stretch>
                             <a:fillRect/>
                           </a:stretch>
@@ -3630,7 +3623,7 @@
                           <pic:cNvPicPr/>
                         </pic:nvPicPr>
                         <pic:blipFill>
-                          <a:blip r:embed="rId18" cstate="print"/>
+                          <a:blip r:embed="rId19" cstate="print"/>
                           <a:stretch>
                             <a:fillRect/>
                           </a:stretch>
@@ -3651,7 +3644,7 @@
                           <pic:cNvPicPr/>
                         </pic:nvPicPr>
                         <pic:blipFill>
-                          <a:blip r:embed="rId19" cstate="print"/>
+                          <a:blip r:embed="rId20" cstate="print"/>
                           <a:stretch>
                             <a:fillRect/>
                           </a:stretch>
@@ -3672,7 +3665,7 @@
                           <pic:cNvPicPr/>
                         </pic:nvPicPr>
                         <pic:blipFill>
-                          <a:blip r:embed="rId17" cstate="print"/>
+                          <a:blip r:embed="rId18" cstate="print"/>
                           <a:stretch>
                             <a:fillRect/>
                           </a:stretch>
@@ -3695,7 +3688,7 @@
           </mc:Choice>
           <mc:Fallback>
             <w:pict>
-              <v:group w14:anchorId="52E92922" id="Group 24" o:spid="_x0000_s1026" style="position:absolute;margin-left:75.3pt;margin-top:88.85pt;width:446.2pt;height:560pt;z-index:-16113664;mso-wrap-distance-left:0;mso-wrap-distance-right:0;mso-position-horizontal-relative:page" coordsize="56667,71120" o:gfxdata="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">
+              <v:group w14:anchorId="039250E1" id="Group 24" o:spid="_x0000_s1026" style="position:absolute;margin-left:75.3pt;margin-top:88.85pt;width:446.2pt;height:560pt;z-index:-16113664;mso-wrap-distance-left:0;mso-wrap-distance-right:0;mso-position-horizontal-relative:page" coordsize="56667,71120" o:gfxdata="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">
                 <v:shape id="Graphic 25" o:spid="_x0000_s1027" style="position:absolute;left:2057;width:54610;height:71120;visibility:visible;mso-wrap-style:square;v-text-anchor:top" coordsize="5461000,7112000" o:gfxdata="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" path="m5461000,l,,,7112000r5461000,l5461000,xe" stroked="f">
                   <v:path arrowok="t"/>
                 </v:shape>
@@ -3742,19 +3735,19 @@
                   <v:path arrowok="t"/>
                 </v:shape>
                 <v:shape id="Image 40" o:spid="_x0000_s1042" type="#_x0000_t75" style="position:absolute;left:13137;top:4425;width:2221;height:2221;visibility:visible;mso-wrap-style:square" o:gfxdata="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">
-                  <v:imagedata r:id="rId20" o:title=""/>
+                  <v:imagedata r:id="rId21" o:title=""/>
                 </v:shape>
                 <v:shape id="Image 41" o:spid="_x0000_s1043" type="#_x0000_t75" style="position:absolute;left:13137;top:21361;width:2221;height:2221;visibility:visible;mso-wrap-style:square" o:gfxdata="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">
-                  <v:imagedata r:id="rId21" o:title=""/>
+                  <v:imagedata r:id="rId22" o:title=""/>
                 </v:shape>
                 <v:shape id="Image 42" o:spid="_x0000_s1044" type="#_x0000_t75" style="position:absolute;left:13137;top:25996;width:2221;height:2221;visibility:visible;mso-wrap-style:square" o:gfxdata="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">
-                  <v:imagedata r:id="rId22" o:title=""/>
+                  <v:imagedata r:id="rId23" o:title=""/>
                 </v:shape>
                 <v:shape id="Image 43" o:spid="_x0000_s1045" type="#_x0000_t75" style="position:absolute;left:13137;top:40618;width:2221;height:2221;visibility:visible;mso-wrap-style:square" o:gfxdata="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">
-                  <v:imagedata r:id="rId23" o:title=""/>
+                  <v:imagedata r:id="rId24" o:title=""/>
                 </v:shape>
                 <v:shape id="Image 44" o:spid="_x0000_s1046" type="#_x0000_t75" style="position:absolute;left:13137;top:64493;width:2221;height:2221;visibility:visible;mso-wrap-style:square" o:gfxdata="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">
-                  <v:imagedata r:id="rId21" o:title=""/>
+                  <v:imagedata r:id="rId22" o:title=""/>
                 </v:shape>
                 <w10:wrap anchorx="page"/>
               </v:group>
@@ -3882,7 +3875,7 @@
           </mc:Choice>
           <mc:Fallback>
             <w:pict>
-              <v:shape w14:anchorId="44B22131" id="Graphic 45" o:spid="_x0000_s1026" style="position:absolute;margin-left:36pt;margin-top:12.7pt;width:541pt;height:.1pt;z-index:-15724544;visibility:visible;mso-wrap-style:square;mso-wrap-distance-left:0;mso-wrap-distance-top:0;mso-wrap-distance-right:0;mso-wrap-distance-bottom:0;mso-position-horizontal:absolute;mso-position-horizontal-relative:page;mso-position-vertical:absolute;mso-position-vertical-relative:text;v-text-anchor:top" coordsize="6870700,1270" o:gfxdata="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" path="m,l6870700,e" filled="f" strokecolor="#0d0e10" strokeweight="1pt">
+              <v:shape w14:anchorId="55472465" id="Graphic 45" o:spid="_x0000_s1026" style="position:absolute;margin-left:36pt;margin-top:12.7pt;width:541pt;height:.1pt;z-index:-15724544;visibility:visible;mso-wrap-style:square;mso-wrap-distance-left:0;mso-wrap-distance-top:0;mso-wrap-distance-right:0;mso-wrap-distance-bottom:0;mso-position-horizontal:absolute;mso-position-horizontal-relative:page;mso-position-vertical:absolute;mso-position-vertical-relative:text;v-text-anchor:top" coordsize="6870700,1270" o:gfxdata="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" path="m,l6870700,e" filled="f" strokecolor="#0d0e10" strokeweight="1pt">
                 <v:path arrowok="t"/>
                 <w10:wrap type="topAndBottom" anchorx="page"/>
               </v:shape>
@@ -6037,7 +6030,7 @@
                           <pic:cNvPicPr/>
                         </pic:nvPicPr>
                         <pic:blipFill>
-                          <a:blip r:embed="rId24" cstate="print"/>
+                          <a:blip r:embed="rId25" cstate="print"/>
                           <a:stretch>
                             <a:fillRect/>
                           </a:stretch>
@@ -6293,7 +6286,7 @@
                   <v:path arrowok="t"/>
                 </v:shape>
                 <v:shape id="Image 54" o:spid="_x0000_s1045" type="#_x0000_t75" style="position:absolute;left:762;top:392;width:2540;height:2540;visibility:visible;mso-wrap-style:square" o:gfxdata="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">
-                  <v:imagedata r:id="rId25" o:title=""/>
+                  <v:imagedata r:id="rId26" o:title=""/>
                 </v:shape>
                 <v:shape id="Graphic 55" o:spid="_x0000_s1046" style="position:absolute;top:5138;width:68707;height:127;visibility:visible;mso-wrap-style:square;v-text-anchor:top" coordsize="6870700,12700" o:gfxdata="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" path="m,12700r6870700,l6870700,,,,,12700xe" fillcolor="#0d0e10" stroked="f">
                   <v:path arrowok="t"/>
@@ -6451,11 +6444,33 @@
       <w:pPr>
         <w:pStyle w:val="BodyText"/>
       </w:pPr>
-    </w:p>
-    <w:p>
-      <w:pPr>
-        <w:pStyle w:val="BodyText"/>
-      </w:pPr>
+      <w:r>
+        <w:t xml:space="preserve">The purpose of this document </w:t>
+      </w:r>
+      <w:r>
+        <w:t>is to provide an in-depth overview</w:t>
+      </w:r>
+      <w:r>
+        <w:t xml:space="preserve"> </w:t>
+      </w:r>
+      <w:r>
+        <w:t xml:space="preserve">of </w:t>
+      </w:r>
+      <w:r>
+        <w:t>the Intelligent</w:t>
+      </w:r>
+      <w:r>
+        <w:t xml:space="preserve"> Navigation Device (IND</w:t>
+      </w:r>
+      <w:r>
+        <w:t>)</w:t>
+      </w:r>
+      <w:r>
+        <w:t xml:space="preserve"> prototype</w:t>
+      </w:r>
+      <w:r>
+        <w:t>.</w:t>
+      </w:r>
     </w:p>
     <w:p>
       <w:pPr>
@@ -6945,22 +6960,50 @@
         <w:pStyle w:val="BodyText"/>
       </w:pPr>
       <w:r>
-        <w:t>The objective of the Intelligent Automation Device (IAD) is to successfully solve a maze without colliding</w:t>
+        <w:t xml:space="preserve">The objective of the Intelligent </w:t>
+      </w:r>
+      <w:r>
+        <w:t>Navigation</w:t>
+      </w:r>
+      <w:r>
+        <w:t xml:space="preserve"> Device (I</w:t>
+      </w:r>
+      <w:r>
+        <w:t>N</w:t>
+      </w:r>
+      <w:r>
+        <w:t>D) is to successfully solve a maze without colliding</w:t>
       </w:r>
       <w:r>
         <w:t xml:space="preserve"> into any obstacles</w:t>
       </w:r>
       <w:r>
-        <w:t>. The benefits of having an IAD</w:t>
+        <w:t>. The benefits of having an I</w:t>
       </w:r>
       <w:r>
-        <w:t xml:space="preserve"> include safe navigation in industrial settings, precision maneuvering in complex environments with a high frequency of directional changes. The overall goal of the IAD is to successfully complete set tasks in a given environment.</w:t>
+        <w:t>N</w:t>
       </w:r>
-    </w:p>
-    <w:p>
-      <w:pPr>
-        <w:pStyle w:val="BodyText"/>
-      </w:pPr>
+      <w:r>
+        <w:t>D</w:t>
+      </w:r>
+      <w:r>
+        <w:t xml:space="preserve"> </w:t>
+      </w:r>
+      <w:r>
+        <w:t>Prototype</w:t>
+      </w:r>
+      <w:r>
+        <w:t xml:space="preserve"> </w:t>
+      </w:r>
+      <w:r>
+        <w:t>include safe navigation in industrial settings, precision maneuvering in complex environments with a high frequency of directional changes. The overall goal of the I</w:t>
+      </w:r>
+      <w:r>
+        <w:t>N</w:t>
+      </w:r>
+      <w:r>
+        <w:t>D is to successfully complete set tasks in a given environment.</w:t>
+      </w:r>
     </w:p>
     <w:p>
       <w:pPr>
@@ -7482,13 +7525,41 @@
         <w:pStyle w:val="BodyText"/>
       </w:pPr>
       <w:r>
-        <w:t xml:space="preserve">The target audience (owners of industrial factory settings) will be sure to find immense value in the product due to its </w:t>
+        <w:t xml:space="preserve">The target audience will be sure to find immense value in the product due to its </w:t>
       </w:r>
-    </w:p>
-    <w:p>
-      <w:pPr>
-        <w:pStyle w:val="BodyText"/>
-      </w:pPr>
+      <w:r>
+        <w:t>versatile</w:t>
+      </w:r>
+      <w:r>
+        <w:t xml:space="preserve"> usage opportunities</w:t>
+      </w:r>
+      <w:r>
+        <w:t>.</w:t>
+      </w:r>
+      <w:r>
+        <w:t xml:space="preserve"> The IND</w:t>
+      </w:r>
+      <w:r>
+        <w:t xml:space="preserve"> </w:t>
+      </w:r>
+      <w:r>
+        <w:t>Prototype</w:t>
+      </w:r>
+      <w:r>
+        <w:t xml:space="preserve"> can be applied to many factory </w:t>
+      </w:r>
+      <w:r>
+        <w:t xml:space="preserve">settings to automize </w:t>
+      </w:r>
+      <w:r>
+        <w:t>everyday tasks such as moving</w:t>
+      </w:r>
+      <w:r>
+        <w:t xml:space="preserve"> equipment, </w:t>
+      </w:r>
+      <w:r>
+        <w:t xml:space="preserve">navigating isles, etc. </w:t>
+      </w:r>
     </w:p>
     <w:p>
       <w:pPr>
@@ -7950,11 +8021,21 @@
       <w:pPr>
         <w:pStyle w:val="BodyText"/>
       </w:pPr>
-    </w:p>
-    <w:p>
-      <w:pPr>
-        <w:pStyle w:val="BodyText"/>
-      </w:pPr>
+      <w:r>
+        <w:t xml:space="preserve">The target audience </w:t>
+      </w:r>
+      <w:r>
+        <w:t xml:space="preserve">are </w:t>
+      </w:r>
+      <w:r>
+        <w:t>owners of industrial factory settings</w:t>
+      </w:r>
+      <w:r>
+        <w:t xml:space="preserve"> which would benefit from being able to automate processes </w:t>
+      </w:r>
+      <w:r>
+        <w:t>in their factories.</w:t>
+      </w:r>
     </w:p>
     <w:p>
       <w:pPr>
@@ -8445,6 +8526,21 @@
       <w:pPr>
         <w:pStyle w:val="BodyText"/>
       </w:pPr>
+      <w:r>
+        <w:t>The IND Prototype</w:t>
+      </w:r>
+      <w:r>
+        <w:t xml:space="preserve"> </w:t>
+      </w:r>
+      <w:r>
+        <w:t xml:space="preserve">is intended </w:t>
+      </w:r>
+      <w:r>
+        <w:t xml:space="preserve">to be used to automate factory related processes such as </w:t>
+      </w:r>
+      <w:r>
+        <w:t xml:space="preserve">material handling, isle navigation and moving equipment among others. </w:t>
+      </w:r>
     </w:p>
     <w:p>
       <w:pPr>
@@ -9095,7 +9191,7 @@
           </mc:Choice>
           <mc:Fallback>
             <w:pict>
-              <v:shape w14:anchorId="5F2B22AC" id="Graphic 79" o:spid="_x0000_s1026" style="position:absolute;margin-left:36pt;margin-top:25.2pt;width:541pt;height:.1pt;z-index:-15719936;visibility:visible;mso-wrap-style:square;mso-wrap-distance-left:0;mso-wrap-distance-top:0;mso-wrap-distance-right:0;mso-wrap-distance-bottom:0;mso-position-horizontal:absolute;mso-position-horizontal-relative:page;mso-position-vertical:absolute;mso-position-vertical-relative:text;v-text-anchor:top" coordsize="6870700,1270" o:gfxdata="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" path="m6870700,l,e" filled="f" strokecolor="#cfcaca" strokeweight="1pt">
+              <v:shape w14:anchorId="1F6296C9" id="Graphic 79" o:spid="_x0000_s1026" style="position:absolute;margin-left:36pt;margin-top:25.2pt;width:541pt;height:.1pt;z-index:-15719936;visibility:visible;mso-wrap-style:square;mso-wrap-distance-left:0;mso-wrap-distance-top:0;mso-wrap-distance-right:0;mso-wrap-distance-bottom:0;mso-position-horizontal:absolute;mso-position-horizontal-relative:page;mso-position-vertical:absolute;mso-position-vertical-relative:text;v-text-anchor:top" coordsize="6870700,1270" o:gfxdata="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" path="m6870700,l,e" filled="f" strokecolor="#cfcaca" strokeweight="1pt">
                 <v:path arrowok="t"/>
                 <w10:wrap type="topAndBottom" anchorx="page"/>
               </v:shape>
@@ -9163,7 +9259,7 @@
                           <pic:cNvPicPr/>
                         </pic:nvPicPr>
                         <pic:blipFill>
-                          <a:blip r:embed="rId26" cstate="print"/>
+                          <a:blip r:embed="rId27" cstate="print"/>
                           <a:stretch>
                             <a:fillRect/>
                           </a:stretch>
@@ -9222,7 +9318,7 @@
             <w:pict>
               <v:group w14:anchorId="026D84CD" id="Group 87" o:spid="_x0000_s1070" style="position:absolute;left:0;text-align:left;margin-left:42pt;margin-top:6.85pt;width:20pt;height:20pt;z-index:15740928;mso-wrap-distance-left:0;mso-wrap-distance-right:0;mso-position-horizontal-relative:page;mso-position-vertical-relative:text" coordsize="254000,254000" o:gfxdata="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">
                 <v:shape id="Image 88" o:spid="_x0000_s1071" type="#_x0000_t75" style="position:absolute;width:254000;height:254000;visibility:visible;mso-wrap-style:square" o:gfxdata="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">
-                  <v:imagedata r:id="rId27" o:title=""/>
+                  <v:imagedata r:id="rId28" o:title=""/>
                 </v:shape>
                 <v:shape id="Textbox 89" o:spid="_x0000_s1072" type="#_x0000_t202" style="position:absolute;width:254000;height:254000;visibility:visible;mso-wrap-style:square;v-text-anchor:top" o:gfxdata="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" filled="f" stroked="f">
                   <v:textbox inset="0,0,0,0">
@@ -9811,7 +9907,7 @@
           <w:sz w:val="14"/>
         </w:rPr>
         <w:sectPr>
-          <w:footerReference w:type="default" r:id="rId28"/>
+          <w:footerReference w:type="default" r:id="rId29"/>
           <w:pgSz w:w="12260" w:h="15850"/>
           <w:pgMar w:top="540" w:right="620" w:bottom="1440" w:left="620" w:header="0" w:footer="1250" w:gutter="0"/>
           <w:cols w:space="720"/>
@@ -9869,7 +9965,7 @@
                           <pic:cNvPicPr/>
                         </pic:nvPicPr>
                         <pic:blipFill>
-                          <a:blip r:embed="rId29" cstate="print"/>
+                          <a:blip r:embed="rId30" cstate="print"/>
                           <a:stretch>
                             <a:fillRect/>
                           </a:stretch>
@@ -9928,7 +10024,7 @@
             <w:pict>
               <v:group w14:anchorId="3BF49C3C" id="Group 95" o:spid="_x0000_s1078" style="position:absolute;left:0;text-align:left;margin-left:42pt;margin-top:6.85pt;width:20pt;height:20pt;z-index:15743488;mso-wrap-distance-left:0;mso-wrap-distance-right:0;mso-position-horizontal-relative:page;mso-position-vertical-relative:text" coordsize="254000,254000" o:gfxdata="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">
                 <v:shape id="Image 96" o:spid="_x0000_s1079" type="#_x0000_t75" style="position:absolute;width:254000;height:254000;visibility:visible;mso-wrap-style:square" o:gfxdata="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">
-                  <v:imagedata r:id="rId30" o:title=""/>
+                  <v:imagedata r:id="rId31" o:title=""/>
                 </v:shape>
                 <v:shape id="Textbox 97" o:spid="_x0000_s1080" type="#_x0000_t202" style="position:absolute;width:254000;height:254000;visibility:visible;mso-wrap-style:square;v-text-anchor:top" o:gfxdata="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" filled="f" stroked="f">
                   <v:textbox inset="0,0,0,0">
@@ -12639,7 +12735,7 @@
                           <pic:cNvPicPr/>
                         </pic:nvPicPr>
                         <pic:blipFill>
-                          <a:blip r:embed="rId24" cstate="print"/>
+                          <a:blip r:embed="rId25" cstate="print"/>
                           <a:stretch>
                             <a:fillRect/>
                           </a:stretch>
@@ -12698,7 +12794,7 @@
             <w:pict>
               <v:group w14:anchorId="17346D6A" id="Group 114" o:spid="_x0000_s1097" style="position:absolute;left:0;text-align:left;margin-left:42pt;margin-top:6.85pt;width:20pt;height:20pt;z-index:15748096;mso-wrap-distance-left:0;mso-wrap-distance-right:0;mso-position-horizontal-relative:page;mso-position-vertical-relative:text" coordsize="254000,254000" o:gfxdata="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">
                 <v:shape id="Image 115" o:spid="_x0000_s1098" type="#_x0000_t75" style="position:absolute;width:254000;height:254000;visibility:visible;mso-wrap-style:square" o:gfxdata="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">
-                  <v:imagedata r:id="rId25" o:title=""/>
+                  <v:imagedata r:id="rId26" o:title=""/>
                 </v:shape>
                 <v:shape id="Textbox 116" o:spid="_x0000_s1099" type="#_x0000_t202" style="position:absolute;width:254000;height:254000;visibility:visible;mso-wrap-style:square;v-text-anchor:top" o:gfxdata="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" filled="f" stroked="f">
                   <v:textbox inset="0,0,0,0">
@@ -13336,14 +13432,7 @@
                                   <w:color w:val="717171"/>
                                   <w:w w:val="105"/>
                                 </w:rPr>
-                                <w:t xml:space="preserve">needs of </w:t>
-                              </w:r>
-                              <w:r>
-                                <w:rPr>
-                                  <w:color w:val="717171"/>
-                                  <w:w w:val="105"/>
-                                </w:rPr>
-                                <w:t>your software.</w:t>
+                                <w:t>needs of your software.</w:t>
                               </w:r>
                             </w:p>
                           </w:txbxContent>
@@ -13545,14 +13634,7 @@
                             <w:color w:val="717171"/>
                             <w:w w:val="105"/>
                           </w:rPr>
-                          <w:t xml:space="preserve">needs of </w:t>
-                        </w:r>
-                        <w:r>
-                          <w:rPr>
-                            <w:color w:val="717171"/>
-                            <w:w w:val="105"/>
-                          </w:rPr>
-                          <w:t>your software.</w:t>
+                          <w:t>needs of your software.</w:t>
                         </w:r>
                       </w:p>
                     </w:txbxContent>
@@ -16283,7 +16365,7 @@
                           <pic:cNvPicPr/>
                         </pic:nvPicPr>
                         <pic:blipFill>
-                          <a:blip r:embed="rId26" cstate="print"/>
+                          <a:blip r:embed="rId27" cstate="print"/>
                           <a:stretch>
                             <a:fillRect/>
                           </a:stretch>
@@ -16342,7 +16424,7 @@
             <w:pict>
               <v:group w14:anchorId="2EF16BA3" id="Group 155" o:spid="_x0000_s1132" style="position:absolute;left:0;text-align:left;margin-left:42pt;margin-top:6.85pt;width:20pt;height:20pt;z-index:15748608;mso-wrap-distance-left:0;mso-wrap-distance-right:0;mso-position-horizontal-relative:page;mso-position-vertical-relative:text" coordsize="254000,254000" o:gfxdata="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">
                 <v:shape id="Image 156" o:spid="_x0000_s1133" type="#_x0000_t75" style="position:absolute;width:254000;height:254000;visibility:visible;mso-wrap-style:square" o:gfxdata="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">
-                  <v:imagedata r:id="rId27" o:title=""/>
+                  <v:imagedata r:id="rId28" o:title=""/>
                 </v:shape>
                 <v:shape id="Textbox 157" o:spid="_x0000_s1134" type="#_x0000_t202" style="position:absolute;width:254000;height:254000;visibility:visible;mso-wrap-style:square;v-text-anchor:top" o:gfxdata="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" filled="f" stroked="f">
                   <v:textbox inset="0,0,0,0">
@@ -17501,7 +17583,7 @@
     </w:tbl>
     <w:p/>
     <w:sectPr>
-      <w:footerReference w:type="default" r:id="rId31"/>
+      <w:footerReference w:type="default" r:id="rId32"/>
       <w:pgSz w:w="12260" w:h="15850"/>
       <w:pgMar w:top="540" w:right="620" w:bottom="960" w:left="620" w:header="0" w:footer="777" w:gutter="0"/>
       <w:cols w:space="720"/>
@@ -17610,7 +17692,7 @@
         </mc:Choice>
         <mc:Fallback>
           <w:pict>
-            <v:shape w14:anchorId="525F7FDC" id="Graphic 86" o:spid="_x0000_s1026" style="position:absolute;margin-left:36pt;margin-top:720.3pt;width:541pt;height:.1pt;z-index:-16119296;visibility:visible;mso-wrap-style:square;mso-wrap-distance-left:0;mso-wrap-distance-top:0;mso-wrap-distance-right:0;mso-wrap-distance-bottom:0;mso-position-horizontal:absolute;mso-position-horizontal-relative:page;mso-position-vertical:absolute;mso-position-vertical-relative:page;v-text-anchor:top" coordsize="6870700,1270" o:gfxdata="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" path="m6870700,l,e" filled="f" strokecolor="#cfcaca" strokeweight="1pt">
+            <v:shape w14:anchorId="78897109" id="Graphic 86" o:spid="_x0000_s1026" style="position:absolute;margin-left:36pt;margin-top:720.3pt;width:541pt;height:.1pt;z-index:-16119296;visibility:visible;mso-wrap-style:square;mso-wrap-distance-left:0;mso-wrap-distance-top:0;mso-wrap-distance-right:0;mso-wrap-distance-bottom:0;mso-position-horizontal:absolute;mso-position-horizontal-relative:page;mso-position-vertical:absolute;mso-position-vertical-relative:page;v-text-anchor:top" coordsize="6870700,1270" o:gfxdata="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" path="m6870700,l,e" filled="f" strokecolor="#cfcaca" strokeweight="1pt">
               <v:path arrowok="t"/>
               <w10:wrap anchorx="page" anchory="page"/>
             </v:shape>
@@ -19288,15 +19370,6 @@
 </file>
 
 <file path=customXml/item2.xml><?xml version="1.0" encoding="utf-8"?>
-<?mso-contentType ?>
-<FormTemplates xmlns="http://schemas.microsoft.com/sharepoint/v3/contenttype/forms">
-  <Display>DocumentLibraryForm</Display>
-  <Edit>DocumentLibraryForm</Edit>
-  <New>DocumentLibraryForm</New>
-</FormTemplates>
-</file>
-
-<file path=customXml/item3.xml><?xml version="1.0" encoding="utf-8"?>
 <ct:contentTypeSchema xmlns:ct="http://schemas.microsoft.com/office/2006/metadata/contentType" xmlns:ma="http://schemas.microsoft.com/office/2006/metadata/properties/metaAttributes" ct:_="" ma:_="" ma:contentTypeName="Document" ma:contentTypeID="0x0101002D2E67EDB98F33498E2B8C04BBA3409A" ma:contentTypeVersion="5" ma:contentTypeDescription="Create a new document." ma:contentTypeScope="" ma:versionID="a5981e096388ff697295c1e9178f93bc">
   <xsd:schema xmlns:xsd="http://www.w3.org/2001/XMLSchema" xmlns:xs="http://www.w3.org/2001/XMLSchema" xmlns:p="http://schemas.microsoft.com/office/2006/metadata/properties" xmlns:ns2="c0fec38b-9d22-410f-93e3-af1e54e64546" targetNamespace="http://schemas.microsoft.com/office/2006/metadata/properties" ma:root="true" ma:fieldsID="680071726e8a725df2e80da9d0091787" ns2:_="">
     <xsd:import namespace="c0fec38b-9d22-410f-93e3-af1e54e64546"/>
@@ -19446,6 +19519,19 @@
 </ct:contentTypeSchema>
 </file>
 
+<file path=customXml/item3.xml><?xml version="1.0" encoding="utf-8"?>
+<?mso-contentType ?>
+<FormTemplates xmlns="http://schemas.microsoft.com/sharepoint/v3/contenttype/forms">
+  <Display>DocumentLibraryForm</Display>
+  <Edit>DocumentLibraryForm</Edit>
+  <New>DocumentLibraryForm</New>
+</FormTemplates>
+</file>
+
+<file path=customXml/item4.xml><?xml version="1.0" encoding="utf-8"?>
+<b:Sources xmlns:b="http://schemas.openxmlformats.org/officeDocument/2006/bibliography" xmlns="http://schemas.openxmlformats.org/officeDocument/2006/bibliography" SelectedStyle="\APASixthEditionOfficeOnline.xsl" StyleName="APA" Version="6"/>
+</file>
+
 <file path=customXml/itemProps1.xml><?xml version="1.0" encoding="utf-8"?>
 <ds:datastoreItem xmlns:ds="http://schemas.openxmlformats.org/officeDocument/2006/customXml" ds:itemID="{1758F933-4C15-412A-843D-28DBE11257B0}">
   <ds:schemaRefs>
@@ -19463,14 +19549,6 @@
 </file>
 
 <file path=customXml/itemProps2.xml><?xml version="1.0" encoding="utf-8"?>
-<ds:datastoreItem xmlns:ds="http://schemas.openxmlformats.org/officeDocument/2006/customXml" ds:itemID="{BF4DBC6E-D929-4FC9-BAB6-44A776F0720B}">
-  <ds:schemaRefs>
-    <ds:schemaRef ds:uri="http://schemas.microsoft.com/sharepoint/v3/contenttype/forms"/>
-  </ds:schemaRefs>
-</ds:datastoreItem>
-</file>
-
-<file path=customXml/itemProps3.xml><?xml version="1.0" encoding="utf-8"?>
 <ds:datastoreItem xmlns:ds="http://schemas.openxmlformats.org/officeDocument/2006/customXml" ds:itemID="{AB3229CB-69D1-4B46-887C-FDE8623A4A69}">
   <ds:schemaRefs>
     <ds:schemaRef ds:uri="http://schemas.microsoft.com/office/2006/metadata/contentType"/>
@@ -19486,4 +19564,20 @@
     <ds:schemaRef ds:uri="http://schemas.microsoft.com/internal/obd"/>
   </ds:schemaRefs>
 </ds:datastoreItem>
+</file>
+
+<file path=customXml/itemProps3.xml><?xml version="1.0" encoding="utf-8"?>
+<ds:datastoreItem xmlns:ds="http://schemas.openxmlformats.org/officeDocument/2006/customXml" ds:itemID="{BF4DBC6E-D929-4FC9-BAB6-44A776F0720B}">
+  <ds:schemaRefs>
+    <ds:schemaRef ds:uri="http://schemas.microsoft.com/sharepoint/v3/contenttype/forms"/>
+  </ds:schemaRefs>
+</ds:datastoreItem>
+</file>
+
+<file path=customXml/itemProps4.xml><?xml version="1.0" encoding="utf-8"?>
+<ds:datastoreItem xmlns:ds="http://schemas.openxmlformats.org/officeDocument/2006/customXml" ds:itemID="{23E06530-C387-4DA3-8AB3-DC89BC817C63}">
+  <ds:schemaRefs>
+    <ds:schemaRef ds:uri="http://schemas.openxmlformats.org/officeDocument/2006/bibliography"/>
+  </ds:schemaRefs>
+</ds:datastoreItem>
 </file>
</xml_diff>